<commit_message>
ready to finish project
</commit_message>
<xml_diff>
--- a/实验报告.docx
+++ b/实验报告.docx
@@ -37,15 +37,37 @@
         <w:rPr>
           <w:rFonts w:hint="eastAsia"/>
         </w:rPr>
-        <w:t>实验人：梁允楷</w:t>
-      </w:r>
+        <w:t>实验人：</w:t>
+      </w:r>
+      <w:proofErr w:type="gramStart"/>
+      <w:r>
+        <w:rPr>
+          <w:rFonts w:hint="eastAsia"/>
+        </w:rPr>
+        <w:t>梁允楷</w:t>
+      </w:r>
+      <w:proofErr w:type="gramEnd"/>
       <w:r>
         <w:t xml:space="preserve">     学号：18342055     日期：2019、6、15</w:t>
       </w:r>
     </w:p>
     <w:p>
       <w:r>
-        <w:t xml:space="preserve">       李赞辉           18342053</w:t>
+        <w:t xml:space="preserve">      </w:t>
+      </w:r>
+      <w:r>
+        <w:t xml:space="preserve"> </w:t>
+      </w:r>
+      <w:r>
+        <w:t xml:space="preserve"> </w:t>
+      </w:r>
+      <w:proofErr w:type="gramStart"/>
+      <w:r>
+        <w:t>李赞辉</w:t>
+      </w:r>
+      <w:proofErr w:type="gramEnd"/>
+      <w:r>
+        <w:t xml:space="preserve">           18342053</w:t>
       </w:r>
     </w:p>
     <w:p>
@@ -83,6 +105,7 @@
           <w:bCs/>
         </w:rPr>
       </w:pPr>
+      <w:proofErr w:type="gramStart"/>
       <w:r>
         <w:rPr>
           <w:rFonts w:hint="eastAsia"/>
@@ -91,6 +114,7 @@
         </w:rPr>
         <w:t>一</w:t>
       </w:r>
+      <w:proofErr w:type="gramEnd"/>
       <w:r>
         <w:rPr>
           <w:b/>
@@ -100,6 +124,9 @@
       </w:r>
     </w:p>
     <w:p>
+      <w:pPr>
+        <w:ind w:firstLine="420"/>
+      </w:pPr>
       <w:r>
         <w:rPr>
           <w:rFonts w:hint="eastAsia"/>
@@ -116,6 +143,9 @@
       </w:r>
     </w:p>
     <w:p>
+      <w:pPr>
+        <w:ind w:firstLine="420"/>
+      </w:pPr>
       <w:r>
         <w:rPr>
           <w:rFonts w:hint="eastAsia"/>
@@ -155,6 +185,12 @@
       </w:r>
     </w:p>
     <w:p>
+      <w:pPr>
+        <w:ind w:firstLine="420"/>
+        <w:rPr>
+          <w:rFonts w:hint="eastAsia"/>
+        </w:rPr>
+      </w:pPr>
       <w:r>
         <w:rPr>
           <w:rFonts w:hint="eastAsia"/>
@@ -171,6 +207,9 @@
       </w:r>
     </w:p>
     <w:p>
+      <w:pPr>
+        <w:ind w:firstLine="420"/>
+      </w:pPr>
       <w:r>
         <w:rPr>
           <w:rFonts w:hint="eastAsia"/>
@@ -182,6 +221,9 @@
       </w:r>
     </w:p>
     <w:p>
+      <w:pPr>
+        <w:ind w:firstLine="420"/>
+      </w:pPr>
       <w:r>
         <w:rPr>
           <w:rFonts w:hint="eastAsia"/>
@@ -199,6 +241,9 @@
       </w:r>
     </w:p>
     <w:p>
+      <w:pPr>
+        <w:ind w:left="420"/>
+      </w:pPr>
       <w:r>
         <w:rPr>
           <w:rFonts w:hint="eastAsia"/>
@@ -207,37 +252,81 @@
       </w:r>
     </w:p>
     <w:p>
-      <w:r>
-        <w:t>1. 标识符的命名要到达顾名思义的程度；</w:t>
-      </w:r>
-    </w:p>
-    <w:p>
-      <w:r>
-        <w:t>2. 关键代码提供清晰、准确的注释；</w:t>
-      </w:r>
-    </w:p>
-    <w:p>
-      <w:r>
-        <w:t>3. 程序版面要求：</w:t>
-      </w:r>
-    </w:p>
-    <w:p>
+      <w:pPr>
+        <w:ind w:firstLine="420"/>
+      </w:pPr>
+      <w:r>
+        <w:t>1.</w:t>
+      </w:r>
+      <w:r>
+        <w:t xml:space="preserve"> </w:t>
+      </w:r>
+      <w:r>
+        <w:t>标识符的命名要到达顾名思义的程度；</w:t>
+      </w:r>
+    </w:p>
+    <w:p>
+      <w:pPr>
+        <w:ind w:firstLine="420"/>
+        <w:rPr>
+          <w:rFonts w:hint="eastAsia"/>
+        </w:rPr>
+      </w:pPr>
+      <w:r>
+        <w:t>2.</w:t>
+      </w:r>
+      <w:r>
+        <w:t xml:space="preserve"> </w:t>
+      </w:r>
+      <w:r>
+        <w:t>关键代码提供清晰、准确的注释；</w:t>
+      </w:r>
+    </w:p>
+    <w:p>
+      <w:pPr>
+        <w:ind w:firstLine="420"/>
+      </w:pPr>
+      <w:r>
+        <w:t>3.</w:t>
+      </w:r>
+      <w:r>
+        <w:t xml:space="preserve"> </w:t>
+      </w:r>
+      <w:r>
+        <w:t>程序版面要求：</w:t>
+      </w:r>
+    </w:p>
+    <w:p>
+      <w:pPr>
+        <w:ind w:left="420" w:firstLine="420"/>
+      </w:pPr>
       <w:r>
         <w:t>a) 不同功能块用空行分隔；</w:t>
       </w:r>
     </w:p>
     <w:p>
+      <w:pPr>
+        <w:ind w:left="420" w:firstLine="420"/>
+      </w:pPr>
       <w:r>
         <w:t>b) 一般一个语句一行；</w:t>
       </w:r>
     </w:p>
     <w:p>
+      <w:pPr>
+        <w:ind w:left="420" w:firstLine="420"/>
+      </w:pPr>
       <w:r>
         <w:t>c) 语句缩进整齐、层次分明。</w:t>
       </w:r>
     </w:p>
-    <w:p/>
-    <w:p/>
+    <w:p>
+      <w:pPr>
+        <w:rPr>
+          <w:rFonts w:hint="eastAsia"/>
+        </w:rPr>
+      </w:pPr>
+    </w:p>
     <w:p>
       <w:pPr>
         <w:rPr>
@@ -255,6 +344,9 @@
       </w:r>
     </w:p>
     <w:p>
+      <w:pPr>
+        <w:ind w:firstLine="420"/>
+      </w:pPr>
       <w:r>
         <w:rPr>
           <w:rFonts w:hint="eastAsia"/>
@@ -263,19 +355,14 @@
       </w:r>
     </w:p>
     <w:p>
-      <w:r>
-        <w:rPr>
-          <w:rFonts w:hint="eastAsia"/>
-        </w:rPr>
-        <w:t>最基础的线条莫过于横线、竖线、对角线、反对角线，这些也是项目要求中所提及的线条。</w:t>
-      </w:r>
-    </w:p>
-    <w:p>
-      <w:r>
-        <w:rPr>
-          <w:rFonts w:hint="eastAsia"/>
-        </w:rPr>
-        <w:t>通过这些基础的线条，我们就可以完成项目的一项简单的要求——打印字母，</w:t>
+      <w:pPr>
+        <w:ind w:firstLine="420"/>
+      </w:pPr>
+      <w:r>
+        <w:rPr>
+          <w:rFonts w:hint="eastAsia"/>
+        </w:rPr>
+        <w:t>最基础的线条莫过于横线、竖线、对角线、反对角线，这些也是项目要求中所提及的线条。通过这些基础的线条，我们就可以完成项目的一项简单的要求——打印字母，</w:t>
       </w:r>
     </w:p>
     <w:p>
@@ -287,19 +374,14 @@
       </w:r>
     </w:p>
     <w:p>
-      <w:r>
-        <w:rPr>
-          <w:rFonts w:hint="eastAsia"/>
-        </w:rPr>
-        <w:t>加入以上的线条，我们设计的图形可以更复杂，也可以美观。</w:t>
-      </w:r>
-    </w:p>
-    <w:p>
-      <w:r>
-        <w:rPr>
-          <w:rFonts w:hint="eastAsia"/>
-        </w:rPr>
-        <w:t>可以说，加入了上述的线条，我们可以很好地打印出任意图形，或者说，打印出其近似图形。</w:t>
+      <w:pPr>
+        <w:ind w:firstLine="420"/>
+      </w:pPr>
+      <w:r>
+        <w:rPr>
+          <w:rFonts w:hint="eastAsia"/>
+        </w:rPr>
+        <w:t>加入以上的线条，我们设计的图形可以更复杂，也可以美观。可以说，加入了上述的线条，我们可以很好地打印出任意图形，或者说，打印出其近似图形。</w:t>
       </w:r>
     </w:p>
     <w:p/>
@@ -332,6 +414,9 @@
       </w:r>
     </w:p>
     <w:p>
+      <w:pPr>
+        <w:ind w:firstLine="420"/>
+      </w:pPr>
       <w:r>
         <w:rPr>
           <w:rFonts w:hint="eastAsia"/>
@@ -340,6 +425,9 @@
       </w:r>
     </w:p>
     <w:p>
+      <w:pPr>
+        <w:ind w:firstLine="420"/>
+      </w:pPr>
       <w:r>
         <w:rPr>
           <w:rFonts w:hint="eastAsia"/>
@@ -348,23 +436,27 @@
       </w:r>
     </w:p>
     <w:p>
+      <w:pPr>
+        <w:ind w:firstLine="420"/>
+      </w:pPr>
+      <w:r>
+        <w:rPr>
+          <w:rFonts w:hint="eastAsia"/>
+        </w:rPr>
+        <w:t>另外，我们还可以设计输出当前字母各种信息的功能。这样的信息可以帮助用户以更具</w:t>
+      </w:r>
       <w:r>
         <w:rPr>
           <w:rFonts w:hint="eastAsia"/>
         </w:rPr>
         <w:lastRenderedPageBreak/>
-        <w:t>另外，我们还可以设计输出当前字母各种信息的功能。</w:t>
-      </w:r>
-    </w:p>
-    <w:p>
-      <w:r>
-        <w:rPr>
-          <w:rFonts w:hint="eastAsia"/>
-        </w:rPr>
-        <w:t>这样的信息可以帮助用户以更具体精确的方式，确认自己得到的字母的信息，从而更好地进行修改调整，</w:t>
-      </w:r>
-    </w:p>
-    <w:p>
+        <w:t>体精确的方式，确认自己得到的字母的信息，从而更好地进行修改调整，</w:t>
+      </w:r>
+    </w:p>
+    <w:p>
+      <w:pPr>
+        <w:ind w:firstLine="420"/>
+      </w:pPr>
       <w:r>
         <w:rPr>
           <w:rFonts w:hint="eastAsia"/>
@@ -438,23 +530,49 @@
     </w:p>
     <w:p>
       <w:r>
-        <w:t>(1) 关于类的设计，我们首先设计了一个图案类Pattern。这个类是一个抽象类，是所有类的祖先类。</w:t>
-      </w:r>
-    </w:p>
-    <w:p>
-      <w:r>
-        <w:rPr>
-          <w:rFonts w:hint="eastAsia"/>
-        </w:rPr>
-        <w:t>它包含了填充信息，同时，有打印图案和打印信息两个纯虚函数。</w:t>
-      </w:r>
-    </w:p>
-    <w:p>
-      <w:r>
-        <w:rPr>
-          <w:rFonts w:hint="eastAsia"/>
-        </w:rPr>
-        <w:t>提供了一个模板供后面的图形类还有构成图形的一些基础类使用。</w:t>
+        <w:t xml:space="preserve">(1) </w:t>
+      </w:r>
+      <w:proofErr w:type="gramStart"/>
+      <w:r>
+        <w:t>关于类</w:t>
+      </w:r>
+      <w:proofErr w:type="gramEnd"/>
+      <w:r>
+        <w:t>的设计，我们首先设计了一个图案类Pattern。这个类是一个抽象类，是所有类的祖先类。</w:t>
+      </w:r>
+      <w:r>
+        <w:rPr>
+          <w:rFonts w:hint="eastAsia"/>
+        </w:rPr>
+        <w:t>它包含了填充信息，同时，有打印图案和打印信息</w:t>
+      </w:r>
+      <w:proofErr w:type="gramStart"/>
+      <w:r>
+        <w:rPr>
+          <w:rFonts w:hint="eastAsia"/>
+        </w:rPr>
+        <w:t>两个纯虚函数</w:t>
+      </w:r>
+      <w:proofErr w:type="gramEnd"/>
+      <w:r>
+        <w:rPr>
+          <w:rFonts w:hint="eastAsia"/>
+        </w:rPr>
+        <w:t>。提供了一个模板供后面的图形</w:t>
+      </w:r>
+      <w:proofErr w:type="gramStart"/>
+      <w:r>
+        <w:rPr>
+          <w:rFonts w:hint="eastAsia"/>
+        </w:rPr>
+        <w:t>类还有</w:t>
+      </w:r>
+      <w:proofErr w:type="gramEnd"/>
+      <w:r>
+        <w:rPr>
+          <w:rFonts w:hint="eastAsia"/>
+        </w:rPr>
+        <w:t>构成图形的一些基础类使用。</w:t>
       </w:r>
     </w:p>
     <w:p/>
@@ -464,11 +582,23 @@
       </w:r>
     </w:p>
     <w:p>
-      <w:r>
-        <w:t>a.  同样，我们先新建一个直线类Line。</w:t>
-      </w:r>
-    </w:p>
-    <w:p>
+      <w:pPr>
+        <w:ind w:firstLine="420"/>
+      </w:pPr>
+      <w:r>
+        <w:t>a.</w:t>
+      </w:r>
+      <w:r>
+        <w:tab/>
+      </w:r>
+      <w:r>
+        <w:t>同样，我们先新建一个直线类Line。</w:t>
+      </w:r>
+    </w:p>
+    <w:p>
+      <w:pPr>
+        <w:ind w:left="420" w:firstLine="420"/>
+      </w:pPr>
       <w:r>
         <w:rPr>
           <w:rFonts w:hint="eastAsia"/>
@@ -480,6 +610,9 @@
       </w:r>
     </w:p>
     <w:p>
+      <w:pPr>
+        <w:ind w:left="420" w:firstLine="420"/>
+      </w:pPr>
       <w:r>
         <w:rPr>
           <w:rFonts w:hint="eastAsia"/>
@@ -539,6 +672,9 @@
       </w:r>
     </w:p>
     <w:p>
+      <w:pPr>
+        <w:ind w:firstLine="420"/>
+      </w:pPr>
       <w:r>
         <w:t>b.  我们还设计了另外一个基础类——圆弧类</w:t>
       </w:r>
@@ -552,6 +688,9 @@
       </w:r>
     </w:p>
     <w:p>
+      <w:pPr>
+        <w:ind w:left="420" w:firstLine="420"/>
+      </w:pPr>
       <w:r>
         <w:rPr>
           <w:rFonts w:hint="eastAsia"/>
@@ -560,12 +699,23 @@
       </w:r>
     </w:p>
     <w:p>
-      <w:r>
-        <w:rPr>
-          <w:rFonts w:hint="eastAsia"/>
-        </w:rPr>
-        <w:t>我们还特例化了一个子类——圆类</w:t>
-      </w:r>
+      <w:pPr>
+        <w:ind w:left="420" w:firstLine="420"/>
+      </w:pPr>
+      <w:r>
+        <w:rPr>
+          <w:rFonts w:hint="eastAsia"/>
+        </w:rPr>
+        <w:t>我们还特例化了一个子类——</w:t>
+      </w:r>
+      <w:proofErr w:type="gramStart"/>
+      <w:r>
+        <w:rPr>
+          <w:rFonts w:hint="eastAsia"/>
+        </w:rPr>
+        <w:t>圆类</w:t>
+      </w:r>
+      <w:proofErr w:type="gramEnd"/>
       <w:r>
         <w:t>Circle，方便用户使用，当然这个类也能调节半径大小。</w:t>
       </w:r>
@@ -573,18 +723,20 @@
     <w:p/>
     <w:p>
       <w:r>
-        <w:t>(3) 然后，就是设计成品图形类Figure，同样继承了Pattern类。</w:t>
-      </w:r>
-    </w:p>
-    <w:p>
+        <w:t>(3) 然后，就是设计成品图形类Figure，同样继承了Pattern类</w:t>
+      </w:r>
+      <w:r>
+        <w:rPr>
+          <w:rFonts w:hint="eastAsia"/>
+        </w:rPr>
+        <w:t>，</w:t>
+      </w:r>
       <w:r>
         <w:rPr>
           <w:rFonts w:hint="eastAsia"/>
         </w:rPr>
         <w:t>包含了一个用于存储图案集合的一个数组。</w:t>
       </w:r>
-    </w:p>
-    <w:p>
       <w:r>
         <w:t>Figure类之下，我们设计了二十六个大写字母的类，还有</w:t>
       </w:r>
@@ -599,6 +751,15 @@
       </w:r>
     </w:p>
     <w:p/>
+    <w:p/>
+    <w:p/>
+    <w:p>
+      <w:pPr>
+        <w:rPr>
+          <w:rFonts w:hint="eastAsia"/>
+        </w:rPr>
+      </w:pPr>
+    </w:p>
     <w:p>
       <w:r>
         <w:rPr>
@@ -609,14 +770,19 @@
       </w:r>
     </w:p>
     <w:p>
+      <w:pPr>
+        <w:rPr>
+          <w:rFonts w:hint="eastAsia"/>
+        </w:rPr>
+      </w:pPr>
       <w:r>
         <w:rPr>
           <w:noProof/>
         </w:rPr>
         <w:drawing>
-          <wp:inline distT="0" distB="0" distL="0" distR="0" wp14:anchorId="1BF13E84" wp14:editId="15B1B3A1">
-            <wp:extent cx="4640982" cy="3635055"/>
-            <wp:effectExtent l="0" t="0" r="7620" b="3810"/>
+          <wp:inline distT="0" distB="0" distL="0" distR="0" wp14:anchorId="1BF13E84" wp14:editId="41226B06">
+            <wp:extent cx="4274632" cy="3348111"/>
+            <wp:effectExtent l="0" t="0" r="0" b="5080"/>
             <wp:docPr id="1" name="图片 1"/>
             <wp:cNvGraphicFramePr>
               <a:graphicFrameLocks xmlns:a="http://schemas.openxmlformats.org/drawingml/2006/main" noChangeAspect="1"/>
@@ -643,7 +809,7 @@
                   <pic:spPr>
                     <a:xfrm>
                       <a:off x="0" y="0"/>
-                      <a:ext cx="4640982" cy="3635055"/>
+                      <a:ext cx="4280718" cy="3352878"/>
                     </a:xfrm>
                     <a:prstGeom prst="rect">
                       <a:avLst/>
@@ -656,13 +822,33 @@
         </w:drawing>
       </w:r>
     </w:p>
-    <w:p/>
-    <w:p>
-      <w:r>
-        <w:t>4.3、细节设计</w:t>
-      </w:r>
-    </w:p>
-    <w:p>
+    <w:p>
+      <w:r>
+        <w:t>4.</w:t>
+      </w:r>
+      <w:r>
+        <w:rPr>
+          <w:rFonts w:hint="eastAsia"/>
+        </w:rPr>
+        <w:t xml:space="preserve">3 </w:t>
+      </w:r>
+      <w:r>
+        <w:t>细节设计</w:t>
+      </w:r>
+    </w:p>
+    <w:p>
+      <w:pPr>
+        <w:rPr>
+          <w:rFonts w:hint="eastAsia"/>
+          <w:noProof/>
+        </w:rPr>
+      </w:pPr>
+      <w:r>
+        <w:t>(1)</w:t>
+      </w:r>
+      <w:r>
+        <w:tab/>
+      </w:r>
       <w:r>
         <w:rPr>
           <w:rFonts w:hint="eastAsia"/>
@@ -671,317 +857,28 @@
       </w:r>
     </w:p>
     <w:p>
+      <w:pPr>
+        <w:ind w:firstLine="420"/>
+      </w:pPr>
       <w:r>
         <w:t>Pattern类设计了相应的两个接口用于打印图案和打印信息。</w:t>
       </w:r>
     </w:p>
     <w:p>
-      <w:r>
-        <w:rPr>
-          <w:rFonts w:hint="eastAsia"/>
-        </w:rPr>
-        <w:t>（</w:t>
-      </w:r>
-      <w:r>
-        <w:t>Pattern接口图）</w:t>
-      </w:r>
-    </w:p>
-    <w:p>
-      <w:r>
-        <w:t>Line类和Figure类继承下来仍然是纯虚的接口，供子类作为模板具体实现。</w:t>
-      </w:r>
-    </w:p>
-    <w:p>
-      <w:proofErr w:type="spellStart"/>
-      <w:r>
-        <w:t>CircleArc</w:t>
-      </w:r>
-      <w:proofErr w:type="spellEnd"/>
-      <w:r>
-        <w:t>类、Circle类、Line类和Figure类的子类，每个具体类都实现了两个纯虚函数，实现了接口多态的设计。</w:t>
-      </w:r>
-    </w:p>
-    <w:p/>
-    <w:p>
-      <w:r>
-        <w:rPr>
-          <w:rFonts w:hint="eastAsia"/>
-        </w:rPr>
-        <w:t>数据成员设计：</w:t>
-      </w:r>
-    </w:p>
-    <w:p>
-      <w:r>
-        <w:t>Pattern类中，只有一个字符类型数据成员</w:t>
-      </w:r>
-      <w:proofErr w:type="spellStart"/>
-      <w:r>
-        <w:t>fChar</w:t>
-      </w:r>
-      <w:proofErr w:type="spellEnd"/>
-      <w:r>
-        <w:t>，用来存储填充图形所用的字符。</w:t>
-      </w:r>
-    </w:p>
-    <w:p>
-      <w:r>
-        <w:t>Figure类中，包含一个保存Pattern指针的数组patterns，这里特别设计不用实现图形的基础类作为它的指针类型。因为考虑到日后的拓展性，一个图形应是由图案组成。具体的图形类直接继承这个数组，没有其它数据成员。</w:t>
-      </w:r>
-    </w:p>
-    <w:p/>
-    <w:p>
-      <w:r>
-        <w:rPr>
-          <w:rFonts w:hint="eastAsia"/>
-        </w:rPr>
-        <w:t>在我们的设计中，一个具体的图形类只包含其图案组成的大小信息，它的位置信息和大小信息由</w:t>
-      </w:r>
-      <w:r>
-        <w:t>print函数确定。</w:t>
-      </w:r>
-    </w:p>
-    <w:p>
-      <w:r>
-        <w:rPr>
-          <w:rFonts w:hint="eastAsia"/>
-        </w:rPr>
-        <w:t>在</w:t>
-      </w:r>
-      <w:r>
-        <w:t>Line类中，我们所存储的信息是这根线条构成的矩形的右下角坐标，由两个int类型的变量</w:t>
-      </w:r>
-      <w:proofErr w:type="spellStart"/>
-      <w:r>
-        <w:t>endX</w:t>
-      </w:r>
-      <w:proofErr w:type="spellEnd"/>
-      <w:r>
-        <w:t xml:space="preserve">, </w:t>
-      </w:r>
-      <w:proofErr w:type="spellStart"/>
-      <w:r>
-        <w:t>endY</w:t>
-      </w:r>
-      <w:proofErr w:type="spellEnd"/>
-      <w:r>
-        <w:t>存储。</w:t>
-      </w:r>
-    </w:p>
-    <w:p>
-      <w:r>
-        <w:rPr>
-          <w:rFonts w:hint="eastAsia"/>
-        </w:rPr>
-        <w:t>继承</w:t>
-      </w:r>
-      <w:r>
-        <w:t>Line类的</w:t>
-      </w:r>
-      <w:proofErr w:type="spellStart"/>
-      <w:r>
-        <w:t>HorizonLine</w:t>
-      </w:r>
-      <w:proofErr w:type="spellEnd"/>
-      <w:r>
-        <w:t>类、</w:t>
-      </w:r>
-      <w:proofErr w:type="spellStart"/>
-      <w:r>
-        <w:t>VerticalLine</w:t>
-      </w:r>
-      <w:proofErr w:type="spellEnd"/>
-      <w:r>
-        <w:t>类、</w:t>
-      </w:r>
-      <w:proofErr w:type="spellStart"/>
-      <w:r>
-        <w:t>DiagonalLine</w:t>
-      </w:r>
-      <w:proofErr w:type="spellEnd"/>
-      <w:r>
-        <w:t>类和</w:t>
-      </w:r>
-      <w:proofErr w:type="spellStart"/>
-      <w:r>
-        <w:t>AntiDiagonalLine</w:t>
-      </w:r>
-      <w:proofErr w:type="spellEnd"/>
-      <w:r>
-        <w:t>类直接继承Line的数据成员。</w:t>
-      </w:r>
-    </w:p>
-    <w:p>
-      <w:r>
-        <w:rPr>
-          <w:rFonts w:hint="eastAsia"/>
-        </w:rPr>
-        <w:t>特别地，在</w:t>
-      </w:r>
-      <w:proofErr w:type="spellStart"/>
-      <w:r>
-        <w:t>ObliqueLine</w:t>
-      </w:r>
-      <w:proofErr w:type="spellEnd"/>
-      <w:r>
-        <w:t>类和</w:t>
-      </w:r>
-      <w:proofErr w:type="spellStart"/>
-      <w:r>
-        <w:t>AntiObliqueLine</w:t>
-      </w:r>
-      <w:proofErr w:type="spellEnd"/>
-      <w:r>
-        <w:t>类中，加入了theta变量，用来存储斜线的角度。</w:t>
-      </w:r>
-    </w:p>
-    <w:p>
-      <w:r>
-        <w:rPr>
-          <w:rFonts w:hint="eastAsia"/>
-        </w:rPr>
-        <w:t>在</w:t>
-      </w:r>
-      <w:proofErr w:type="spellStart"/>
-      <w:r>
-        <w:t>CircleArc</w:t>
-      </w:r>
-      <w:proofErr w:type="spellEnd"/>
-      <w:r>
-        <w:t>类中，含有三个整型类型的数据</w:t>
-      </w:r>
-      <w:proofErr w:type="spellStart"/>
-      <w:r>
-        <w:t>begDeg</w:t>
-      </w:r>
-      <w:proofErr w:type="spellEnd"/>
-      <w:r>
-        <w:t>、</w:t>
-      </w:r>
-      <w:proofErr w:type="spellStart"/>
-      <w:r>
-        <w:t>endDeg</w:t>
-      </w:r>
-      <w:proofErr w:type="spellEnd"/>
-      <w:r>
-        <w:t>、rad记录起始角度、结束角</w:t>
-      </w:r>
-      <w:r>
-        <w:lastRenderedPageBreak/>
-        <w:t>度和半径长度。</w:t>
-      </w:r>
-    </w:p>
-    <w:p/>
-    <w:p>
-      <w:r>
-        <w:rPr>
-          <w:rFonts w:hint="eastAsia"/>
-        </w:rPr>
-        <w:t>成员函数：</w:t>
-      </w:r>
-    </w:p>
-    <w:p>
-      <w:r>
-        <w:rPr>
-          <w:rFonts w:hint="eastAsia"/>
-        </w:rPr>
-        <w:t>类中的成员函数主要就是上述接口设计中所提及的</w:t>
-      </w:r>
-      <w:r>
-        <w:t>print和</w:t>
-      </w:r>
-      <w:proofErr w:type="spellStart"/>
-      <w:r>
-        <w:t>printInfo</w:t>
-      </w:r>
-      <w:proofErr w:type="spellEnd"/>
-      <w:r>
-        <w:t>两个函数。</w:t>
-      </w:r>
-    </w:p>
-    <w:p>
-      <w:r>
-        <w:rPr>
-          <w:rFonts w:hint="eastAsia"/>
-        </w:rPr>
-        <w:t>在具体图形类的</w:t>
-      </w:r>
-      <w:r>
-        <w:t>print函数中，其调用相应组成图案的print函数，传递进来的信息</w:t>
-      </w:r>
-      <w:r>
-        <w:rPr>
-          <w:rFonts w:hint="eastAsia"/>
-        </w:rPr>
-        <w:t>有</w:t>
-      </w:r>
-      <w:r>
-        <w:t>打印的位置和大小系数。</w:t>
-      </w:r>
-    </w:p>
-    <w:p>
-      <w:r>
-        <w:rPr>
-          <w:rFonts w:hint="eastAsia"/>
-        </w:rPr>
-        <w:t>在具体图形类的</w:t>
-      </w:r>
-      <w:proofErr w:type="spellStart"/>
-      <w:r>
-        <w:t>printInfo</w:t>
-      </w:r>
-      <w:proofErr w:type="spellEnd"/>
-      <w:r>
-        <w:t>函数中，传递进来的参数和print函数相同。首先是输出这个图形的位置信息，圆（弧）输出的是圆心坐标，其它的图形是输出其左上角的坐标。接下来，输出其组成图案的信息，亦包括对应组成图案的位置信息。</w:t>
-      </w:r>
-    </w:p>
-    <w:p/>
-    <w:p>
-      <w:pPr>
-        <w:rPr>
-          <w:b/>
-          <w:bCs/>
-        </w:rPr>
-      </w:pPr>
-      <w:r>
-        <w:rPr>
-          <w:rFonts w:hint="eastAsia"/>
-          <w:b/>
-          <w:bCs/>
-        </w:rPr>
-        <w:t>五、实验结果</w:t>
-      </w:r>
-    </w:p>
-    <w:p>
-      <w:pPr>
-        <w:rPr>
+      <w:pPr>
+        <w:ind w:left="420"/>
+        <w:jc w:val="left"/>
+      </w:pPr>
+      <w:r>
+        <w:rPr>
+          <w:rFonts w:hint="eastAsia"/>
           <w:noProof/>
         </w:rPr>
-      </w:pPr>
-      <w:r>
-        <w:rPr>
-          <w:rFonts w:hint="eastAsia"/>
-          <w:noProof/>
-        </w:rPr>
-        <w:t>字母展示</w:t>
-      </w:r>
-      <w:r>
-        <w:rPr>
-          <w:rFonts w:hint="eastAsia"/>
-          <w:noProof/>
-        </w:rPr>
-        <w:t>：</w:t>
-      </w:r>
-    </w:p>
-    <w:p>
-      <w:r>
-        <w:rPr>
-          <w:noProof/>
-        </w:rPr>
         <w:drawing>
-          <wp:inline distT="0" distB="0" distL="0" distR="0" wp14:anchorId="7E3DE3A9" wp14:editId="54612515">
-            <wp:extent cx="4549140" cy="4874589"/>
-            <wp:effectExtent l="0" t="0" r="3810" b="2540"/>
-            <wp:docPr id="4" name="图片 4"/>
+          <wp:inline distT="0" distB="0" distL="0" distR="0" wp14:anchorId="1A6A130F" wp14:editId="72959260">
+            <wp:extent cx="3821144" cy="1625600"/>
+            <wp:effectExtent l="0" t="0" r="8255" b="0"/>
+            <wp:docPr id="12" name="Picture 12"/>
             <wp:cNvGraphicFramePr>
               <a:graphicFrameLocks xmlns:a="http://schemas.openxmlformats.org/drawingml/2006/main" noChangeAspect="1"/>
             </wp:cNvGraphicFramePr>
@@ -989,28 +886,31 @@
               <a:graphicData uri="http://schemas.openxmlformats.org/drawingml/2006/picture">
                 <pic:pic xmlns:pic="http://schemas.openxmlformats.org/drawingml/2006/picture">
                   <pic:nvPicPr>
-                    <pic:cNvPr id="4" name="sysuSdcs.PNG"/>
-                    <pic:cNvPicPr/>
+                    <pic:cNvPr id="0" name="Picture 5"/>
+                    <pic:cNvPicPr>
+                      <a:picLocks noChangeAspect="1" noChangeArrowheads="1"/>
+                    </pic:cNvPicPr>
                   </pic:nvPicPr>
                   <pic:blipFill rotWithShape="1">
-                    <a:blip r:embed="rId6">
+                    <a:blip r:embed="rId6" cstate="print">
                       <a:extLst>
                         <a:ext uri="{28A0092B-C50C-407E-A947-70E740481C1C}">
                           <a14:useLocalDpi xmlns:a14="http://schemas.microsoft.com/office/drawing/2010/main" val="0"/>
                         </a:ext>
                       </a:extLst>
                     </a:blip>
-                    <a:srcRect t="2013" r="54057"/>
+                    <a:srcRect l="23595" t="23001" r="31808" b="43320"/>
                     <a:stretch/>
                   </pic:blipFill>
                   <pic:spPr bwMode="auto">
                     <a:xfrm>
                       <a:off x="0" y="0"/>
-                      <a:ext cx="4557095" cy="4883113"/>
+                      <a:ext cx="3836317" cy="1632055"/>
                     </a:xfrm>
                     <a:prstGeom prst="rect">
                       <a:avLst/>
                     </a:prstGeom>
+                    <a:noFill/>
                     <a:ln>
                       <a:noFill/>
                     </a:ln>
@@ -1029,15 +929,499 @@
     </w:p>
     <w:p>
       <w:pPr>
-        <w:rPr>
+        <w:ind w:firstLine="420"/>
+        <w:rPr>
+          <w:rFonts w:hint="eastAsia"/>
+        </w:rPr>
+      </w:pPr>
+      <w:r>
+        <w:t>Line类和Figure类继承下来仍然</w:t>
+      </w:r>
+      <w:proofErr w:type="gramStart"/>
+      <w:r>
+        <w:t>是纯虚的</w:t>
+      </w:r>
+      <w:proofErr w:type="gramEnd"/>
+      <w:r>
+        <w:t>接口，</w:t>
+      </w:r>
+      <w:proofErr w:type="gramStart"/>
+      <w:r>
+        <w:t>供子类</w:t>
+      </w:r>
+      <w:proofErr w:type="gramEnd"/>
+      <w:r>
+        <w:t>作为模板具体实现。</w:t>
+      </w:r>
+    </w:p>
+    <w:p>
+      <w:pPr>
+        <w:ind w:left="420"/>
+        <w:rPr>
+          <w:rFonts w:hint="eastAsia"/>
           <w:noProof/>
         </w:rPr>
       </w:pPr>
       <w:r>
         <w:rPr>
+          <w:rFonts w:hint="eastAsia"/>
           <w:noProof/>
         </w:rPr>
+        <w:drawing>
+          <wp:inline distT="0" distB="0" distL="0" distR="0" wp14:anchorId="35ED9D19" wp14:editId="50AF0CD0">
+            <wp:extent cx="3812345" cy="1184645"/>
+            <wp:effectExtent l="0" t="0" r="0" b="0"/>
+            <wp:docPr id="14" name="Picture 14"/>
+            <wp:cNvGraphicFramePr>
+              <a:graphicFrameLocks xmlns:a="http://schemas.openxmlformats.org/drawingml/2006/main" noChangeAspect="1"/>
+            </wp:cNvGraphicFramePr>
+            <a:graphic xmlns:a="http://schemas.openxmlformats.org/drawingml/2006/main">
+              <a:graphicData uri="http://schemas.openxmlformats.org/drawingml/2006/picture">
+                <pic:pic xmlns:pic="http://schemas.openxmlformats.org/drawingml/2006/picture">
+                  <pic:nvPicPr>
+                    <pic:cNvPr id="0" name="Picture 7"/>
+                    <pic:cNvPicPr>
+                      <a:picLocks noChangeAspect="1" noChangeArrowheads="1"/>
+                    </pic:cNvPicPr>
+                  </pic:nvPicPr>
+                  <pic:blipFill rotWithShape="1">
+                    <a:blip r:embed="rId7" cstate="print">
+                      <a:extLst>
+                        <a:ext uri="{28A0092B-C50C-407E-A947-70E740481C1C}">
+                          <a14:useLocalDpi xmlns:a14="http://schemas.microsoft.com/office/drawing/2010/main" val="0"/>
+                        </a:ext>
+                      </a:extLst>
+                    </a:blip>
+                    <a:srcRect l="23415" t="55567" r="32297" b="20011"/>
+                    <a:stretch/>
+                  </pic:blipFill>
+                  <pic:spPr bwMode="auto">
+                    <a:xfrm>
+                      <a:off x="0" y="0"/>
+                      <a:ext cx="3885313" cy="1207319"/>
+                    </a:xfrm>
+                    <a:prstGeom prst="rect">
+                      <a:avLst/>
+                    </a:prstGeom>
+                    <a:noFill/>
+                    <a:ln>
+                      <a:noFill/>
+                    </a:ln>
+                    <a:extLst>
+                      <a:ext uri="{53640926-AAD7-44D8-BBD7-CCE9431645EC}">
+                        <a14:shadowObscured xmlns:a14="http://schemas.microsoft.com/office/drawing/2010/main"/>
+                      </a:ext>
+                    </a:extLst>
+                  </pic:spPr>
+                </pic:pic>
+              </a:graphicData>
+            </a:graphic>
+          </wp:inline>
+        </w:drawing>
+      </w:r>
+      <w:bookmarkStart w:id="0" w:name="_GoBack"/>
+      <w:r>
+        <w:rPr>
+          <w:rFonts w:hint="eastAsia"/>
+          <w:noProof/>
+        </w:rPr>
+        <w:drawing>
+          <wp:inline distT="0" distB="0" distL="0" distR="0" wp14:anchorId="0089B07A" wp14:editId="5E574036">
+            <wp:extent cx="3868147" cy="1216856"/>
+            <wp:effectExtent l="0" t="0" r="0" b="2540"/>
+            <wp:docPr id="15" name="Picture 15"/>
+            <wp:cNvGraphicFramePr>
+              <a:graphicFrameLocks xmlns:a="http://schemas.openxmlformats.org/drawingml/2006/main" noChangeAspect="1"/>
+            </wp:cNvGraphicFramePr>
+            <a:graphic xmlns:a="http://schemas.openxmlformats.org/drawingml/2006/main">
+              <a:graphicData uri="http://schemas.openxmlformats.org/drawingml/2006/picture">
+                <pic:pic xmlns:pic="http://schemas.openxmlformats.org/drawingml/2006/picture">
+                  <pic:nvPicPr>
+                    <pic:cNvPr id="0" name="Picture 8"/>
+                    <pic:cNvPicPr>
+                      <a:picLocks noChangeAspect="1" noChangeArrowheads="1"/>
+                    </pic:cNvPicPr>
+                  </pic:nvPicPr>
+                  <pic:blipFill rotWithShape="1">
+                    <a:blip r:embed="rId8" cstate="print">
+                      <a:extLst>
+                        <a:ext uri="{28A0092B-C50C-407E-A947-70E740481C1C}">
+                          <a14:useLocalDpi xmlns:a14="http://schemas.microsoft.com/office/drawing/2010/main" val="0"/>
+                        </a:ext>
+                      </a:extLst>
+                    </a:blip>
+                    <a:srcRect l="23586" t="26070" r="31839" b="49013"/>
+                    <a:stretch/>
+                  </pic:blipFill>
+                  <pic:spPr bwMode="auto">
+                    <a:xfrm>
+                      <a:off x="0" y="0"/>
+                      <a:ext cx="4011267" cy="1261879"/>
+                    </a:xfrm>
+                    <a:prstGeom prst="rect">
+                      <a:avLst/>
+                    </a:prstGeom>
+                    <a:noFill/>
+                    <a:ln>
+                      <a:noFill/>
+                    </a:ln>
+                    <a:extLst>
+                      <a:ext uri="{53640926-AAD7-44D8-BBD7-CCE9431645EC}">
+                        <a14:shadowObscured xmlns:a14="http://schemas.microsoft.com/office/drawing/2010/main"/>
+                      </a:ext>
+                    </a:extLst>
+                  </pic:spPr>
+                </pic:pic>
+              </a:graphicData>
+            </a:graphic>
+          </wp:inline>
+        </w:drawing>
+      </w:r>
+      <w:bookmarkEnd w:id="0"/>
+    </w:p>
+    <w:p>
+      <w:pPr>
+        <w:ind w:firstLine="420"/>
+      </w:pPr>
+      <w:proofErr w:type="spellStart"/>
+      <w:r>
         <w:lastRenderedPageBreak/>
+        <w:t>CircleArc</w:t>
+      </w:r>
+      <w:proofErr w:type="spellEnd"/>
+      <w:r>
+        <w:t>类、Circle类、Line类和Figure类的子类，每个</w:t>
+      </w:r>
+      <w:proofErr w:type="gramStart"/>
+      <w:r>
+        <w:t>具体类都实现</w:t>
+      </w:r>
+      <w:proofErr w:type="gramEnd"/>
+      <w:r>
+        <w:t>了</w:t>
+      </w:r>
+      <w:proofErr w:type="gramStart"/>
+      <w:r>
+        <w:t>两个纯虚函数</w:t>
+      </w:r>
+      <w:proofErr w:type="gramEnd"/>
+      <w:r>
+        <w:t>，实现了接口多态的设计。</w:t>
+      </w:r>
+    </w:p>
+    <w:p/>
+    <w:p>
+      <w:r>
+        <w:t>(2)</w:t>
+      </w:r>
+      <w:r>
+        <w:tab/>
+      </w:r>
+      <w:r>
+        <w:rPr>
+          <w:rFonts w:hint="eastAsia"/>
+        </w:rPr>
+        <w:t>数据成员设计：</w:t>
+      </w:r>
+    </w:p>
+    <w:p>
+      <w:pPr>
+        <w:ind w:firstLine="420"/>
+      </w:pPr>
+      <w:r>
+        <w:t>Pattern类中，只有一个字符类型数据成员</w:t>
+      </w:r>
+      <w:proofErr w:type="spellStart"/>
+      <w:r>
+        <w:t>fChar</w:t>
+      </w:r>
+      <w:proofErr w:type="spellEnd"/>
+      <w:r>
+        <w:t>，用来存储填充图形所用的字符。</w:t>
+      </w:r>
+    </w:p>
+    <w:p>
+      <w:pPr>
+        <w:ind w:firstLine="420"/>
+      </w:pPr>
+      <w:r>
+        <w:t>Figure类中，包含一个保存Pattern指针的数组patterns，这里特别设计不用实现图形的基础类作为它的指针类型。因为考虑到日后的拓展性，一个图形应是由图案组成。具体的图形类直接继承这个数组，没有其它数据成员。</w:t>
+      </w:r>
+    </w:p>
+    <w:p/>
+    <w:p>
+      <w:pPr>
+        <w:ind w:firstLine="420"/>
+      </w:pPr>
+      <w:r>
+        <w:rPr>
+          <w:rFonts w:hint="eastAsia"/>
+        </w:rPr>
+        <w:t>在我们的设计中，一个具体的图形类只包含其图案组成的大小信息，它的位置信息和大小信息由</w:t>
+      </w:r>
+      <w:r>
+        <w:t>print函数确定。</w:t>
+      </w:r>
+    </w:p>
+    <w:p>
+      <w:pPr>
+        <w:ind w:firstLine="420"/>
+      </w:pPr>
+      <w:r>
+        <w:rPr>
+          <w:rFonts w:hint="eastAsia"/>
+        </w:rPr>
+        <w:t>在</w:t>
+      </w:r>
+      <w:r>
+        <w:t>Line类中，我们所存储的信息是这根线条构成的矩形的右下角坐标，由两个int类型的变量</w:t>
+      </w:r>
+      <w:proofErr w:type="spellStart"/>
+      <w:r>
+        <w:t>endX</w:t>
+      </w:r>
+      <w:proofErr w:type="spellEnd"/>
+      <w:r>
+        <w:t xml:space="preserve">, </w:t>
+      </w:r>
+      <w:proofErr w:type="spellStart"/>
+      <w:r>
+        <w:t>endY</w:t>
+      </w:r>
+      <w:proofErr w:type="spellEnd"/>
+      <w:r>
+        <w:t>存储。</w:t>
+      </w:r>
+      <w:r>
+        <w:rPr>
+          <w:rFonts w:hint="eastAsia"/>
+        </w:rPr>
+        <w:t>继承</w:t>
+      </w:r>
+      <w:r>
+        <w:t>Line类的</w:t>
+      </w:r>
+      <w:proofErr w:type="spellStart"/>
+      <w:r>
+        <w:t>HorizonLine</w:t>
+      </w:r>
+      <w:proofErr w:type="spellEnd"/>
+      <w:r>
+        <w:t>类、</w:t>
+      </w:r>
+      <w:proofErr w:type="spellStart"/>
+      <w:r>
+        <w:t>VerticalLine</w:t>
+      </w:r>
+      <w:proofErr w:type="spellEnd"/>
+      <w:r>
+        <w:t>类、</w:t>
+      </w:r>
+      <w:proofErr w:type="spellStart"/>
+      <w:r>
+        <w:t>DiagonalLine</w:t>
+      </w:r>
+      <w:proofErr w:type="spellEnd"/>
+      <w:r>
+        <w:t>类和</w:t>
+      </w:r>
+      <w:proofErr w:type="spellStart"/>
+      <w:r>
+        <w:t>AntiDiagonalLine</w:t>
+      </w:r>
+      <w:proofErr w:type="spellEnd"/>
+      <w:r>
+        <w:t>类直接继承Line的数据成员。</w:t>
+      </w:r>
+      <w:r>
+        <w:rPr>
+          <w:rFonts w:hint="eastAsia"/>
+        </w:rPr>
+        <w:t>特别地，在</w:t>
+      </w:r>
+      <w:proofErr w:type="spellStart"/>
+      <w:r>
+        <w:t>ObliqueLine</w:t>
+      </w:r>
+      <w:proofErr w:type="spellEnd"/>
+      <w:r>
+        <w:t>类和</w:t>
+      </w:r>
+      <w:proofErr w:type="spellStart"/>
+      <w:r>
+        <w:t>AntiObliqueLine</w:t>
+      </w:r>
+      <w:proofErr w:type="spellEnd"/>
+      <w:r>
+        <w:t>类中，加入了theta变量，用来存储斜线的角度。</w:t>
+      </w:r>
+    </w:p>
+    <w:p>
+      <w:pPr>
+        <w:ind w:firstLine="420"/>
+      </w:pPr>
+      <w:r>
+        <w:rPr>
+          <w:rFonts w:hint="eastAsia"/>
+        </w:rPr>
+        <w:t>在</w:t>
+      </w:r>
+      <w:proofErr w:type="spellStart"/>
+      <w:r>
+        <w:t>CircleArc</w:t>
+      </w:r>
+      <w:proofErr w:type="spellEnd"/>
+      <w:r>
+        <w:t>类中，含有三个整型类型的数据</w:t>
+      </w:r>
+      <w:proofErr w:type="spellStart"/>
+      <w:r>
+        <w:t>begDeg</w:t>
+      </w:r>
+      <w:proofErr w:type="spellEnd"/>
+      <w:r>
+        <w:t>、</w:t>
+      </w:r>
+      <w:proofErr w:type="spellStart"/>
+      <w:r>
+        <w:t>endDeg</w:t>
+      </w:r>
+      <w:proofErr w:type="spellEnd"/>
+      <w:r>
+        <w:t>、rad记录起始角度、结束角度和半径长度。</w:t>
+      </w:r>
+    </w:p>
+    <w:p/>
+    <w:p>
+      <w:r>
+        <w:rPr>
+          <w:rFonts w:hint="eastAsia"/>
+        </w:rPr>
+        <w:t>(</w:t>
+      </w:r>
+      <w:r>
+        <w:t>3)</w:t>
+      </w:r>
+      <w:r>
+        <w:tab/>
+      </w:r>
+      <w:r>
+        <w:rPr>
+          <w:rFonts w:hint="eastAsia"/>
+        </w:rPr>
+        <w:t>成员函数：</w:t>
+      </w:r>
+    </w:p>
+    <w:p>
+      <w:pPr>
+        <w:ind w:firstLine="420"/>
+      </w:pPr>
+      <w:r>
+        <w:rPr>
+          <w:rFonts w:hint="eastAsia"/>
+        </w:rPr>
+        <w:t>类中的成员函数主要就是上述接口设计中所提及的</w:t>
+      </w:r>
+      <w:r>
+        <w:t>print和</w:t>
+      </w:r>
+      <w:proofErr w:type="spellStart"/>
+      <w:r>
+        <w:t>printInfo</w:t>
+      </w:r>
+      <w:proofErr w:type="spellEnd"/>
+      <w:r>
+        <w:t>两个函数。</w:t>
+      </w:r>
+    </w:p>
+    <w:p>
+      <w:r>
+        <w:rPr>
+          <w:rFonts w:hint="eastAsia"/>
+        </w:rPr>
+        <w:t>在具体图形类的</w:t>
+      </w:r>
+      <w:r>
+        <w:t>print函数中，其调用相应组成图案的print函数，传递进来的信息</w:t>
+      </w:r>
+      <w:r>
+        <w:rPr>
+          <w:rFonts w:hint="eastAsia"/>
+        </w:rPr>
+        <w:t>有</w:t>
+      </w:r>
+      <w:r>
+        <w:t>打印的位置和大小系数。</w:t>
+      </w:r>
+    </w:p>
+    <w:p>
+      <w:pPr>
+        <w:ind w:firstLine="420"/>
+      </w:pPr>
+      <w:r>
+        <w:rPr>
+          <w:rFonts w:hint="eastAsia"/>
+        </w:rPr>
+        <w:t>在具体图形类的</w:t>
+      </w:r>
+      <w:proofErr w:type="spellStart"/>
+      <w:r>
+        <w:t>printInfo</w:t>
+      </w:r>
+      <w:proofErr w:type="spellEnd"/>
+      <w:r>
+        <w:t>函数中，传递进来的参数和print函数相同。首先是输出这个图形的位置信息，圆（弧）输出的是圆心坐标，其它的图形是输出其左上角的坐标。接下来，输出其组成图案的信息，亦包括对应组成图案的位置信息。</w:t>
+      </w:r>
+    </w:p>
+    <w:p/>
+    <w:p>
+      <w:pPr>
+        <w:rPr>
+          <w:b/>
+          <w:bCs/>
+        </w:rPr>
+      </w:pPr>
+      <w:r>
+        <w:rPr>
+          <w:rFonts w:hint="eastAsia"/>
+          <w:b/>
+          <w:bCs/>
+        </w:rPr>
+        <w:t>五、实验结果</w:t>
+      </w:r>
+    </w:p>
+    <w:p>
+      <w:pPr>
+        <w:rPr>
+          <w:rFonts w:hint="eastAsia"/>
+          <w:noProof/>
+        </w:rPr>
+      </w:pPr>
+      <w:r>
+        <w:rPr>
+          <w:rFonts w:hint="eastAsia"/>
+          <w:noProof/>
+        </w:rPr>
+        <w:t>字母展示</w:t>
+      </w:r>
+      <w:r>
+        <w:rPr>
+          <w:rFonts w:hint="eastAsia"/>
+          <w:noProof/>
+        </w:rPr>
+        <w:t>：</w:t>
+      </w:r>
+    </w:p>
+    <w:p>
+      <w:pPr>
+        <w:rPr>
+          <w:noProof/>
+        </w:rPr>
+      </w:pPr>
+      <w:r>
+        <w:rPr>
+          <w:noProof/>
+        </w:rPr>
         <w:drawing>
           <wp:inline distT="0" distB="0" distL="0" distR="0" wp14:anchorId="6252F5AC" wp14:editId="244F5D33">
             <wp:extent cx="5274310" cy="2045335"/>
@@ -1054,7 +1438,7 @@
                     <pic:cNvPicPr/>
                   </pic:nvPicPr>
                   <pic:blipFill>
-                    <a:blip r:embed="rId7">
+                    <a:blip r:embed="rId9">
                       <a:extLst>
                         <a:ext uri="{28A0092B-C50C-407E-A947-70E740481C1C}">
                           <a14:useLocalDpi xmlns:a14="http://schemas.microsoft.com/office/drawing/2010/main" val="0"/>
@@ -1086,6 +1470,7 @@
         <w:rPr>
           <w:noProof/>
         </w:rPr>
+        <w:lastRenderedPageBreak/>
         <w:drawing>
           <wp:inline distT="0" distB="0" distL="0" distR="0" wp14:anchorId="707940B4" wp14:editId="78AA5BB7">
             <wp:extent cx="5044440" cy="4416030"/>
@@ -1102,7 +1487,7 @@
                     <pic:cNvPicPr/>
                   </pic:nvPicPr>
                   <pic:blipFill rotWithShape="1">
-                    <a:blip r:embed="rId8">
+                    <a:blip r:embed="rId10">
                       <a:extLst>
                         <a:ext uri="{28A0092B-C50C-407E-A947-70E740481C1C}">
                           <a14:useLocalDpi xmlns:a14="http://schemas.microsoft.com/office/drawing/2010/main" val="0"/>
@@ -1155,11 +1540,10 @@
         <w:rPr>
           <w:noProof/>
         </w:rPr>
-        <w:lastRenderedPageBreak/>
         <w:drawing>
-          <wp:inline distT="0" distB="0" distL="0" distR="0" wp14:anchorId="24F48CAE" wp14:editId="54C5BEB5">
-            <wp:extent cx="4397121" cy="4892464"/>
-            <wp:effectExtent l="0" t="0" r="3810" b="3810"/>
+          <wp:inline distT="0" distB="0" distL="0" distR="0" wp14:anchorId="24F48CAE" wp14:editId="3F566E79">
+            <wp:extent cx="3500540" cy="3894881"/>
+            <wp:effectExtent l="0" t="0" r="5080" b="0"/>
             <wp:docPr id="3" name="图片 3"/>
             <wp:cNvGraphicFramePr>
               <a:graphicFrameLocks xmlns:a="http://schemas.openxmlformats.org/drawingml/2006/main" noChangeAspect="1"/>
@@ -1172,7 +1556,7 @@
                     <pic:cNvPicPr/>
                   </pic:nvPicPr>
                   <pic:blipFill>
-                    <a:blip r:embed="rId9">
+                    <a:blip r:embed="rId11">
                       <a:extLst>
                         <a:ext uri="{28A0092B-C50C-407E-A947-70E740481C1C}">
                           <a14:useLocalDpi xmlns:a14="http://schemas.microsoft.com/office/drawing/2010/main" val="0"/>
@@ -1186,7 +1570,7 @@
                   <pic:spPr>
                     <a:xfrm>
                       <a:off x="0" y="0"/>
-                      <a:ext cx="4397121" cy="4892464"/>
+                      <a:ext cx="3519702" cy="3916202"/>
                     </a:xfrm>
                     <a:prstGeom prst="rect">
                       <a:avLst/>
@@ -1200,31 +1584,43 @@
       </w:r>
     </w:p>
     <w:p>
-      <w:r>
-        <w:rPr>
-          <w:rFonts w:hint="eastAsia"/>
-        </w:rPr>
-        <w:t>字母信息展示</w:t>
-      </w:r>
-      <w:r>
-        <w:rPr>
-          <w:rFonts w:hint="eastAsia"/>
-        </w:rPr>
-        <w:t>：</w:t>
-      </w:r>
-    </w:p>
-    <w:p>
-      <w:r>
-        <w:rPr>
-          <w:rFonts w:hint="eastAsia"/>
+      <w:pPr>
+        <w:rPr>
           <w:noProof/>
         </w:rPr>
-        <w:lastRenderedPageBreak/>
+      </w:pPr>
+    </w:p>
+    <w:p>
+      <w:pPr>
+        <w:rPr>
+          <w:rFonts w:hint="eastAsia"/>
+        </w:rPr>
+      </w:pPr>
+      <w:r>
+        <w:rPr>
+          <w:noProof/>
+        </w:rPr>
         <w:drawing>
-          <wp:inline distT="0" distB="0" distL="0" distR="0" wp14:anchorId="4050ECED" wp14:editId="7091AA11">
-            <wp:extent cx="5062393" cy="4503420"/>
-            <wp:effectExtent l="0" t="0" r="5080" b="0"/>
-            <wp:docPr id="7" name="图片 7"/>
+          <wp:anchor distT="0" distB="0" distL="114300" distR="114300" simplePos="0" relativeHeight="251660288" behindDoc="0" locked="0" layoutInCell="1" allowOverlap="1" wp14:anchorId="6E40D154" wp14:editId="0DC79A6D">
+            <wp:simplePos x="0" y="0"/>
+            <wp:positionH relativeFrom="margin">
+              <wp:align>left</wp:align>
+            </wp:positionH>
+            <wp:positionV relativeFrom="paragraph">
+              <wp:posOffset>1945396</wp:posOffset>
+            </wp:positionV>
+            <wp:extent cx="2731770" cy="1798320"/>
+            <wp:effectExtent l="0" t="0" r="0" b="0"/>
+            <wp:wrapThrough wrapText="bothSides">
+              <wp:wrapPolygon edited="0">
+                <wp:start x="0" y="0"/>
+                <wp:lineTo x="0" y="21280"/>
+                <wp:lineTo x="21389" y="21280"/>
+                <wp:lineTo x="21389" y="0"/>
+                <wp:lineTo x="0" y="0"/>
+              </wp:wrapPolygon>
+            </wp:wrapThrough>
+            <wp:docPr id="10" name="Picture 10"/>
             <wp:cNvGraphicFramePr>
               <a:graphicFrameLocks xmlns:a="http://schemas.openxmlformats.org/drawingml/2006/main" noChangeAspect="1"/>
             </wp:cNvGraphicFramePr>
@@ -1232,28 +1628,31 @@
               <a:graphicData uri="http://schemas.openxmlformats.org/drawingml/2006/picture">
                 <pic:pic xmlns:pic="http://schemas.openxmlformats.org/drawingml/2006/picture">
                   <pic:nvPicPr>
-                    <pic:cNvPr id="7" name="信息.PNG"/>
-                    <pic:cNvPicPr/>
+                    <pic:cNvPr id="0" name="Picture 3"/>
+                    <pic:cNvPicPr>
+                      <a:picLocks noChangeAspect="1" noChangeArrowheads="1"/>
+                    </pic:cNvPicPr>
                   </pic:nvPicPr>
                   <pic:blipFill rotWithShape="1">
-                    <a:blip r:embed="rId10">
+                    <a:blip r:embed="rId12" cstate="print">
                       <a:extLst>
                         <a:ext uri="{28A0092B-C50C-407E-A947-70E740481C1C}">
                           <a14:useLocalDpi xmlns:a14="http://schemas.microsoft.com/office/drawing/2010/main" val="0"/>
                         </a:ext>
                       </a:extLst>
                     </a:blip>
-                    <a:srcRect t="-3490" r="42211"/>
+                    <a:srcRect l="13420" t="10784" r="34661" b="28467"/>
                     <a:stretch/>
                   </pic:blipFill>
                   <pic:spPr bwMode="auto">
                     <a:xfrm>
                       <a:off x="0" y="0"/>
-                      <a:ext cx="5088490" cy="4526635"/>
+                      <a:ext cx="2731770" cy="1798320"/>
                     </a:xfrm>
                     <a:prstGeom prst="rect">
                       <a:avLst/>
                     </a:prstGeom>
+                    <a:noFill/>
                     <a:ln>
                       <a:noFill/>
                     </a:ln>
@@ -1266,14 +1665,273 @@
                 </pic:pic>
               </a:graphicData>
             </a:graphic>
-          </wp:inline>
+            <wp14:sizeRelH relativeFrom="page">
+              <wp14:pctWidth>0</wp14:pctWidth>
+            </wp14:sizeRelH>
+            <wp14:sizeRelV relativeFrom="page">
+              <wp14:pctHeight>0</wp14:pctHeight>
+            </wp14:sizeRelV>
+          </wp:anchor>
         </w:drawing>
       </w:r>
-    </w:p>
-    <w:p/>
-    <w:p>
-      <w:pPr>
-        <w:rPr>
+      <w:r>
+        <w:rPr>
+          <w:noProof/>
+        </w:rPr>
+        <w:drawing>
+          <wp:anchor distT="0" distB="0" distL="114300" distR="114300" simplePos="0" relativeHeight="251661312" behindDoc="1" locked="0" layoutInCell="1" allowOverlap="1" wp14:anchorId="6BC74A41" wp14:editId="2AEB7B7D">
+            <wp:simplePos x="0" y="0"/>
+            <wp:positionH relativeFrom="column">
+              <wp:posOffset>2806700</wp:posOffset>
+            </wp:positionH>
+            <wp:positionV relativeFrom="paragraph">
+              <wp:posOffset>1922780</wp:posOffset>
+            </wp:positionV>
+            <wp:extent cx="2795905" cy="1786255"/>
+            <wp:effectExtent l="0" t="0" r="4445" b="4445"/>
+            <wp:wrapThrough wrapText="bothSides">
+              <wp:wrapPolygon edited="0">
+                <wp:start x="0" y="0"/>
+                <wp:lineTo x="0" y="21423"/>
+                <wp:lineTo x="21487" y="21423"/>
+                <wp:lineTo x="21487" y="0"/>
+                <wp:lineTo x="0" y="0"/>
+              </wp:wrapPolygon>
+            </wp:wrapThrough>
+            <wp:docPr id="11" name="Picture 11"/>
+            <wp:cNvGraphicFramePr>
+              <a:graphicFrameLocks xmlns:a="http://schemas.openxmlformats.org/drawingml/2006/main" noChangeAspect="1"/>
+            </wp:cNvGraphicFramePr>
+            <a:graphic xmlns:a="http://schemas.openxmlformats.org/drawingml/2006/main">
+              <a:graphicData uri="http://schemas.openxmlformats.org/drawingml/2006/picture">
+                <pic:pic xmlns:pic="http://schemas.openxmlformats.org/drawingml/2006/picture">
+                  <pic:nvPicPr>
+                    <pic:cNvPr id="0" name="Picture 4"/>
+                    <pic:cNvPicPr>
+                      <a:picLocks noChangeAspect="1" noChangeArrowheads="1"/>
+                    </pic:cNvPicPr>
+                  </pic:nvPicPr>
+                  <pic:blipFill rotWithShape="1">
+                    <a:blip r:embed="rId13" cstate="print">
+                      <a:extLst>
+                        <a:ext uri="{28A0092B-C50C-407E-A947-70E740481C1C}">
+                          <a14:useLocalDpi xmlns:a14="http://schemas.microsoft.com/office/drawing/2010/main" val="0"/>
+                        </a:ext>
+                      </a:extLst>
+                    </a:blip>
+                    <a:srcRect l="13451" t="10881" r="33439" b="28822"/>
+                    <a:stretch/>
+                  </pic:blipFill>
+                  <pic:spPr bwMode="auto">
+                    <a:xfrm>
+                      <a:off x="0" y="0"/>
+                      <a:ext cx="2795905" cy="1786255"/>
+                    </a:xfrm>
+                    <a:prstGeom prst="rect">
+                      <a:avLst/>
+                    </a:prstGeom>
+                    <a:noFill/>
+                    <a:ln>
+                      <a:noFill/>
+                    </a:ln>
+                    <a:extLst>
+                      <a:ext uri="{53640926-AAD7-44D8-BBD7-CCE9431645EC}">
+                        <a14:shadowObscured xmlns:a14="http://schemas.microsoft.com/office/drawing/2010/main"/>
+                      </a:ext>
+                    </a:extLst>
+                  </pic:spPr>
+                </pic:pic>
+              </a:graphicData>
+            </a:graphic>
+            <wp14:sizeRelH relativeFrom="page">
+              <wp14:pctWidth>0</wp14:pctWidth>
+            </wp14:sizeRelH>
+            <wp14:sizeRelV relativeFrom="page">
+              <wp14:pctHeight>0</wp14:pctHeight>
+            </wp14:sizeRelV>
+          </wp:anchor>
+        </w:drawing>
+      </w:r>
+      <w:r>
+        <w:rPr>
+          <w:noProof/>
+        </w:rPr>
+        <w:drawing>
+          <wp:anchor distT="0" distB="0" distL="114300" distR="114300" simplePos="0" relativeHeight="251658240" behindDoc="1" locked="0" layoutInCell="1" allowOverlap="1" wp14:anchorId="58410ABD" wp14:editId="19EF1731">
+            <wp:simplePos x="0" y="0"/>
+            <wp:positionH relativeFrom="column">
+              <wp:posOffset>2807335</wp:posOffset>
+            </wp:positionH>
+            <wp:positionV relativeFrom="paragraph">
+              <wp:posOffset>191135</wp:posOffset>
+            </wp:positionV>
+            <wp:extent cx="2639060" cy="1651635"/>
+            <wp:effectExtent l="0" t="0" r="8890" b="5715"/>
+            <wp:wrapTight wrapText="bothSides">
+              <wp:wrapPolygon edited="0">
+                <wp:start x="0" y="0"/>
+                <wp:lineTo x="0" y="21426"/>
+                <wp:lineTo x="21517" y="21426"/>
+                <wp:lineTo x="21517" y="0"/>
+                <wp:lineTo x="0" y="0"/>
+              </wp:wrapPolygon>
+            </wp:wrapTight>
+            <wp:docPr id="9" name="Picture 9"/>
+            <wp:cNvGraphicFramePr>
+              <a:graphicFrameLocks xmlns:a="http://schemas.openxmlformats.org/drawingml/2006/main" noChangeAspect="1"/>
+            </wp:cNvGraphicFramePr>
+            <a:graphic xmlns:a="http://schemas.openxmlformats.org/drawingml/2006/main">
+              <a:graphicData uri="http://schemas.openxmlformats.org/drawingml/2006/picture">
+                <pic:pic xmlns:pic="http://schemas.openxmlformats.org/drawingml/2006/picture">
+                  <pic:nvPicPr>
+                    <pic:cNvPr id="0" name="Picture 2"/>
+                    <pic:cNvPicPr>
+                      <a:picLocks noChangeAspect="1" noChangeArrowheads="1"/>
+                    </pic:cNvPicPr>
+                  </pic:nvPicPr>
+                  <pic:blipFill rotWithShape="1">
+                    <a:blip r:embed="rId14" cstate="print">
+                      <a:extLst>
+                        <a:ext uri="{28A0092B-C50C-407E-A947-70E740481C1C}">
+                          <a14:useLocalDpi xmlns:a14="http://schemas.microsoft.com/office/drawing/2010/main" val="0"/>
+                        </a:ext>
+                      </a:extLst>
+                    </a:blip>
+                    <a:srcRect l="13301" t="10352" r="36542" b="33847"/>
+                    <a:stretch/>
+                  </pic:blipFill>
+                  <pic:spPr bwMode="auto">
+                    <a:xfrm>
+                      <a:off x="0" y="0"/>
+                      <a:ext cx="2639060" cy="1651635"/>
+                    </a:xfrm>
+                    <a:prstGeom prst="rect">
+                      <a:avLst/>
+                    </a:prstGeom>
+                    <a:noFill/>
+                    <a:ln>
+                      <a:noFill/>
+                    </a:ln>
+                    <a:extLst>
+                      <a:ext uri="{53640926-AAD7-44D8-BBD7-CCE9431645EC}">
+                        <a14:shadowObscured xmlns:a14="http://schemas.microsoft.com/office/drawing/2010/main"/>
+                      </a:ext>
+                    </a:extLst>
+                  </pic:spPr>
+                </pic:pic>
+              </a:graphicData>
+            </a:graphic>
+            <wp14:sizeRelH relativeFrom="page">
+              <wp14:pctWidth>0</wp14:pctWidth>
+            </wp14:sizeRelH>
+            <wp14:sizeRelV relativeFrom="page">
+              <wp14:pctHeight>0</wp14:pctHeight>
+            </wp14:sizeRelV>
+          </wp:anchor>
+        </w:drawing>
+      </w:r>
+      <w:r>
+        <w:rPr>
+          <w:noProof/>
+        </w:rPr>
+        <w:drawing>
+          <wp:anchor distT="0" distB="0" distL="114300" distR="114300" simplePos="0" relativeHeight="251659264" behindDoc="0" locked="0" layoutInCell="1" allowOverlap="1" wp14:anchorId="5B7B5709" wp14:editId="3D113573">
+            <wp:simplePos x="0" y="0"/>
+            <wp:positionH relativeFrom="margin">
+              <wp:align>left</wp:align>
+            </wp:positionH>
+            <wp:positionV relativeFrom="paragraph">
+              <wp:posOffset>230505</wp:posOffset>
+            </wp:positionV>
+            <wp:extent cx="2771140" cy="1593850"/>
+            <wp:effectExtent l="0" t="0" r="0" b="6350"/>
+            <wp:wrapThrough wrapText="bothSides">
+              <wp:wrapPolygon edited="0">
+                <wp:start x="0" y="0"/>
+                <wp:lineTo x="0" y="21428"/>
+                <wp:lineTo x="21382" y="21428"/>
+                <wp:lineTo x="21382" y="0"/>
+                <wp:lineTo x="0" y="0"/>
+              </wp:wrapPolygon>
+            </wp:wrapThrough>
+            <wp:docPr id="8" name="Picture 8"/>
+            <wp:cNvGraphicFramePr>
+              <a:graphicFrameLocks xmlns:a="http://schemas.openxmlformats.org/drawingml/2006/main" noChangeAspect="1"/>
+            </wp:cNvGraphicFramePr>
+            <a:graphic xmlns:a="http://schemas.openxmlformats.org/drawingml/2006/main">
+              <a:graphicData uri="http://schemas.openxmlformats.org/drawingml/2006/picture">
+                <pic:pic xmlns:pic="http://schemas.openxmlformats.org/drawingml/2006/picture">
+                  <pic:nvPicPr>
+                    <pic:cNvPr id="0" name="Picture 1"/>
+                    <pic:cNvPicPr>
+                      <a:picLocks noChangeAspect="1" noChangeArrowheads="1"/>
+                    </pic:cNvPicPr>
+                  </pic:nvPicPr>
+                  <pic:blipFill rotWithShape="1">
+                    <a:blip r:embed="rId15" cstate="print">
+                      <a:extLst>
+                        <a:ext uri="{28A0092B-C50C-407E-A947-70E740481C1C}">
+                          <a14:useLocalDpi xmlns:a14="http://schemas.microsoft.com/office/drawing/2010/main" val="0"/>
+                        </a:ext>
+                      </a:extLst>
+                    </a:blip>
+                    <a:srcRect l="13389" t="10991" r="36258" b="37606"/>
+                    <a:stretch/>
+                  </pic:blipFill>
+                  <pic:spPr bwMode="auto">
+                    <a:xfrm>
+                      <a:off x="0" y="0"/>
+                      <a:ext cx="2771140" cy="1593850"/>
+                    </a:xfrm>
+                    <a:prstGeom prst="rect">
+                      <a:avLst/>
+                    </a:prstGeom>
+                    <a:noFill/>
+                    <a:ln>
+                      <a:noFill/>
+                    </a:ln>
+                    <a:extLst>
+                      <a:ext uri="{53640926-AAD7-44D8-BBD7-CCE9431645EC}">
+                        <a14:shadowObscured xmlns:a14="http://schemas.microsoft.com/office/drawing/2010/main"/>
+                      </a:ext>
+                    </a:extLst>
+                  </pic:spPr>
+                </pic:pic>
+              </a:graphicData>
+            </a:graphic>
+            <wp14:sizeRelH relativeFrom="page">
+              <wp14:pctWidth>0</wp14:pctWidth>
+            </wp14:sizeRelH>
+            <wp14:sizeRelV relativeFrom="page">
+              <wp14:pctHeight>0</wp14:pctHeight>
+            </wp14:sizeRelV>
+          </wp:anchor>
+        </w:drawing>
+      </w:r>
+      <w:r>
+        <w:rPr>
+          <w:rFonts w:hint="eastAsia"/>
+        </w:rPr>
+        <w:t>字母信息展示</w:t>
+      </w:r>
+      <w:r>
+        <w:rPr>
+          <w:rFonts w:hint="eastAsia"/>
+        </w:rPr>
+        <w:t>：</w:t>
+      </w:r>
+    </w:p>
+    <w:p>
+      <w:pPr>
+        <w:rPr>
+          <w:rFonts w:hint="eastAsia"/>
+        </w:rPr>
+      </w:pPr>
+    </w:p>
+    <w:p>
+      <w:pPr>
+        <w:rPr>
+          <w:rFonts w:hint="eastAsia"/>
           <w:b/>
           <w:bCs/>
         </w:rPr>
@@ -1287,36 +1945,182 @@
         <w:t>六、设计心得</w:t>
       </w:r>
     </w:p>
+    <w:p>
+      <w:pPr>
+        <w:ind w:firstLine="420"/>
+      </w:pPr>
+      <w:r>
+        <w:rPr>
+          <w:rFonts w:hint="eastAsia"/>
+        </w:rPr>
+        <w:t>本次实验中，我们实践了多态与继承，学习了在项目中构建</w:t>
+      </w:r>
+      <w:r>
+        <w:rPr>
+          <w:rFonts w:hint="eastAsia"/>
+        </w:rPr>
+        <w:t>复杂的继承关系、利用虚函数进行相应的应用，我们在原有项目基础上，也进行了很大程度的创新，特别是实现了任意角度的斜线和任意弧度的弧线，帮助我们画出更具辨识度的字母和更复杂的图形</w:t>
+      </w:r>
+      <w:r>
+        <w:rPr>
+          <w:rFonts w:hint="eastAsia"/>
+        </w:rPr>
+        <w:t>，在构建这些特殊的线中，我们进行了许多构想与设计。</w:t>
+      </w:r>
+    </w:p>
+    <w:p>
+      <w:pPr>
+        <w:ind w:firstLine="420"/>
+        <w:rPr>
+          <w:rFonts w:hint="eastAsia"/>
+        </w:rPr>
+      </w:pPr>
+      <w:r>
+        <w:rPr>
+          <w:rFonts w:hint="eastAsia"/>
+        </w:rPr>
+        <w:t>在设计的过程中，我们经过了无数次的重构</w:t>
+      </w:r>
+      <w:r>
+        <w:rPr>
+          <w:rFonts w:hint="eastAsia"/>
+        </w:rPr>
+        <w:t>，思考图案的位置信息要不要存储在图案类中</w:t>
+      </w:r>
+      <w:r>
+        <w:rPr>
+          <w:rFonts w:hint="eastAsia"/>
+        </w:rPr>
+        <w:t>。思考的结果</w:t>
+      </w:r>
+      <w:r>
+        <w:rPr>
+          <w:rFonts w:hint="eastAsia"/>
+        </w:rPr>
+        <w:t>最终决定</w:t>
+      </w:r>
+      <w:r>
+        <w:rPr>
+          <w:rFonts w:hint="eastAsia"/>
+        </w:rPr>
+        <w:t>我们</w:t>
+      </w:r>
+      <w:r>
+        <w:rPr>
+          <w:rFonts w:hint="eastAsia"/>
+        </w:rPr>
+        <w:t>的</w:t>
+      </w:r>
+      <w:r>
+        <w:rPr>
+          <w:rFonts w:hint="eastAsia"/>
+        </w:rPr>
+        <w:t>设计</w:t>
+      </w:r>
+      <w:r>
+        <w:rPr>
+          <w:rFonts w:hint="eastAsia"/>
+        </w:rPr>
+        <w:t>理念：</w:t>
+      </w:r>
+      <w:r>
+        <w:rPr>
+          <w:rFonts w:hint="eastAsia"/>
+        </w:rPr>
+        <w:t>图案本身</w:t>
+      </w:r>
+      <w:r>
+        <w:rPr>
+          <w:rFonts w:hint="eastAsia"/>
+        </w:rPr>
+        <w:t>不考虑它自己的位置</w:t>
+      </w:r>
+      <w:r>
+        <w:rPr>
+          <w:rFonts w:hint="eastAsia"/>
+        </w:rPr>
+        <w:t>，</w:t>
+      </w:r>
+      <w:r>
+        <w:rPr>
+          <w:rFonts w:hint="eastAsia"/>
+        </w:rPr>
+        <w:t>而是由上一层</w:t>
+      </w:r>
+      <w:r>
+        <w:rPr>
+          <w:rFonts w:hint="eastAsia"/>
+        </w:rPr>
+        <w:t>（调用者）</w:t>
+      </w:r>
+      <w:r>
+        <w:rPr>
+          <w:rFonts w:hint="eastAsia"/>
+        </w:rPr>
+        <w:t>决定下一层的位置。</w:t>
+      </w:r>
+      <w:r>
+        <w:rPr>
+          <w:rFonts w:hint="eastAsia"/>
+        </w:rPr>
+        <w:t>如，字母类中存储的线条类也只有大小信息</w:t>
+      </w:r>
+      <w:r>
+        <w:rPr>
+          <w:rFonts w:hint="eastAsia"/>
+        </w:rPr>
+        <w:t>，在打印字母的时候由调用者传递</w:t>
+      </w:r>
+      <w:r>
+        <w:rPr>
+          <w:rFonts w:hint="eastAsia"/>
+        </w:rPr>
+        <w:t>参数</w:t>
+      </w:r>
+      <w:r>
+        <w:rPr>
+          <w:rFonts w:hint="eastAsia"/>
+        </w:rPr>
+        <w:t>确定字母打印在什么地方，然后</w:t>
+      </w:r>
+      <w:r>
+        <w:rPr>
+          <w:rFonts w:hint="eastAsia"/>
+        </w:rPr>
+        <w:t>在</w:t>
+      </w:r>
+      <w:r>
+        <w:rPr>
+          <w:rFonts w:hint="eastAsia"/>
+        </w:rPr>
+        <w:t>字母的p</w:t>
+      </w:r>
+      <w:r>
+        <w:t>rint</w:t>
+      </w:r>
+      <w:r>
+        <w:rPr>
+          <w:rFonts w:hint="eastAsia"/>
+        </w:rPr>
+        <w:t>函数中，确定字母的线条</w:t>
+      </w:r>
+      <w:r>
+        <w:rPr>
+          <w:rFonts w:hint="eastAsia"/>
+        </w:rPr>
+        <w:t>打印的位置，传递到对应的p</w:t>
+      </w:r>
+      <w:r>
+        <w:t>rint</w:t>
+      </w:r>
+      <w:r>
+        <w:rPr>
+          <w:rFonts w:hint="eastAsia"/>
+        </w:rPr>
+        <w:t>函数。</w:t>
+      </w:r>
+    </w:p>
     <w:p/>
-    <w:p>
-      <w:r>
-        <w:rPr>
-          <w:rFonts w:hint="eastAsia"/>
-        </w:rPr>
-        <w:t>本次实验中，我们实践了多态与继承，学习了在项目中构建</w:t>
-      </w:r>
-      <w:r>
-        <w:rPr>
-          <w:rFonts w:hint="eastAsia"/>
-        </w:rPr>
-        <w:t>复杂的继承关系、利用虚函数进行相应的应用，我们在原有项目基础上，也进行了很大程度的创新，特别是实现了任意角度的斜线和任意弧度的弧线，帮助我们画出更具辨识度的字母和更复杂的图形</w:t>
-      </w:r>
-      <w:r>
-        <w:rPr>
-          <w:rFonts w:hint="eastAsia"/>
-        </w:rPr>
-        <w:t>，在构建这些特殊的线中，我们进行了许多构想与设计。</w:t>
-      </w:r>
-      <w:bookmarkStart w:id="0" w:name="_GoBack"/>
-      <w:bookmarkEnd w:id="0"/>
-    </w:p>
-    <w:p>
-      <w:pPr>
-        <w:rPr>
-          <w:rFonts w:hint="eastAsia"/>
-        </w:rPr>
-      </w:pPr>
-    </w:p>
     <w:p>
       <w:pPr>
         <w:rPr>
@@ -1756,7 +2560,7 @@
     <w:lsdException w:name="Unresolved Mention" w:semiHidden="1" w:unhideWhenUsed="1"/>
     <w:lsdException w:name="Smart Link" w:semiHidden="1" w:unhideWhenUsed="1"/>
   </w:latentStyles>
-  <w:style w:type="paragraph" w:default="1" w:styleId="a">
+  <w:style w:type="paragraph" w:default="1" w:styleId="Normal">
     <w:name w:val="Normal"/>
     <w:qFormat/>
     <w:pPr>
@@ -1764,13 +2568,13 @@
       <w:jc w:val="both"/>
     </w:pPr>
   </w:style>
-  <w:style w:type="character" w:default="1" w:styleId="a0">
+  <w:style w:type="character" w:default="1" w:styleId="DefaultParagraphFont">
     <w:name w:val="Default Paragraph Font"/>
     <w:uiPriority w:val="1"/>
     <w:semiHidden/>
     <w:unhideWhenUsed/>
   </w:style>
-  <w:style w:type="table" w:default="1" w:styleId="a1">
+  <w:style w:type="table" w:default="1" w:styleId="TableNormal">
     <w:name w:val="Normal Table"/>
     <w:uiPriority w:val="99"/>
     <w:semiHidden/>
@@ -1785,7 +2589,7 @@
       </w:tblCellMar>
     </w:tblPr>
   </w:style>
-  <w:style w:type="numbering" w:default="1" w:styleId="a2">
+  <w:style w:type="numbering" w:default="1" w:styleId="NoList">
     <w:name w:val="No List"/>
     <w:uiPriority w:val="99"/>
     <w:semiHidden/>

</xml_diff>